<commit_message>
Subida de Documentacion y Proyectos de Pruebas
</commit_message>
<xml_diff>
--- a/Documentacion/GameObjects.docx
+++ b/Documentacion/GameObjects.docx
@@ -436,18 +436,202 @@
         <w:tab/>
       </w:r>
       <w:proofErr w:type="spellStart"/>
+      <w:proofErr w:type="gramStart"/>
       <w:r>
         <w:t>transform.SetPositionAndRotation</w:t>
       </w:r>
       <w:proofErr w:type="spellEnd"/>
       <w:r>
-        <w:t>(posición, rotación)</w:t>
+        <w:t>(</w:t>
+      </w:r>
+      <w:proofErr w:type="gramEnd"/>
+      <w:r>
+        <w:t>posición, rotación)</w:t>
+      </w:r>
+    </w:p>
+    <w:p>
+      <w:pPr>
+        <w:ind w:left="1413"/>
+      </w:pPr>
+    </w:p>
+    <w:p>
+      <w:pPr>
+        <w:ind w:left="1413"/>
+      </w:pPr>
+      <w:proofErr w:type="spellStart"/>
+      <w:proofErr w:type="gramStart"/>
+      <w:r>
+        <w:lastRenderedPageBreak/>
+        <w:t>Translate</w:t>
+      </w:r>
+      <w:proofErr w:type="spellEnd"/>
+      <w:r>
+        <w:t>(</w:t>
+      </w:r>
+      <w:proofErr w:type="gramEnd"/>
+      <w:r>
+        <w:t>Vector): Mueve el Objeto en la dirección y distancia que apunta el Vector.</w:t>
+      </w:r>
+    </w:p>
+    <w:p>
+      <w:pPr>
+        <w:ind w:left="1413"/>
+      </w:pPr>
+      <w:r>
+        <w:tab/>
+      </w:r>
+      <w:r>
+        <w:tab/>
+      </w:r>
+      <w:proofErr w:type="spellStart"/>
+      <w:proofErr w:type="gramStart"/>
+      <w:r>
+        <w:t>transform.Translate</w:t>
+      </w:r>
+      <w:proofErr w:type="spellEnd"/>
+      <w:r>
+        <w:t>(</w:t>
+      </w:r>
+      <w:proofErr w:type="gramEnd"/>
+      <w:r>
+        <w:t>Vector3.forward)</w:t>
+      </w:r>
+    </w:p>
+    <w:p>
+      <w:pPr>
+        <w:ind w:left="1413"/>
+      </w:pPr>
+      <w:proofErr w:type="spellStart"/>
+      <w:proofErr w:type="gramStart"/>
+      <w:r>
+        <w:t>Rotate</w:t>
+      </w:r>
+      <w:proofErr w:type="spellEnd"/>
+      <w:r>
+        <w:t>(</w:t>
+      </w:r>
+      <w:proofErr w:type="gramEnd"/>
+      <w:r>
+        <w:t>Vector</w:t>
+      </w:r>
+      <w:r>
+        <w:t xml:space="preserve">, </w:t>
+      </w:r>
+      <w:proofErr w:type="spellStart"/>
+      <w:r>
+        <w:t>float</w:t>
+      </w:r>
+      <w:proofErr w:type="spellEnd"/>
+      <w:r>
+        <w:t xml:space="preserve">, </w:t>
+      </w:r>
+      <w:proofErr w:type="spellStart"/>
+      <w:r>
+        <w:t>GameObject</w:t>
+      </w:r>
+      <w:proofErr w:type="spellEnd"/>
+      <w:r>
+        <w:t>):</w:t>
+      </w:r>
+      <w:r>
+        <w:t xml:space="preserve"> Ro</w:t>
+      </w:r>
+      <w:r>
+        <w:t xml:space="preserve">ta un objeto en el </w:t>
+      </w:r>
+      <w:proofErr w:type="spellStart"/>
+      <w:r>
+        <w:t>angulo</w:t>
+      </w:r>
+      <w:proofErr w:type="spellEnd"/>
+      <w:r>
+        <w:t xml:space="preserve"> que se le pase en el Vector, los grados que se le pasen en el </w:t>
+      </w:r>
+      <w:proofErr w:type="spellStart"/>
+      <w:r>
+        <w:t>float</w:t>
+      </w:r>
+      <w:proofErr w:type="spellEnd"/>
+      <w:r>
+        <w:t xml:space="preserve"> y sobre el </w:t>
+      </w:r>
+      <w:proofErr w:type="spellStart"/>
+      <w:r>
+        <w:t>gameObject</w:t>
+      </w:r>
+      <w:proofErr w:type="spellEnd"/>
+      <w:r>
+        <w:t xml:space="preserve"> relativo. Este </w:t>
+      </w:r>
+      <w:proofErr w:type="spellStart"/>
+      <w:proofErr w:type="gramStart"/>
+      <w:r>
+        <w:t>ultimo</w:t>
+      </w:r>
+      <w:proofErr w:type="spellEnd"/>
+      <w:proofErr w:type="gramEnd"/>
+      <w:r>
+        <w:t xml:space="preserve"> si no se pasa, por defecto es el objeto mismo.</w:t>
+      </w:r>
+    </w:p>
+    <w:p>
+      <w:pPr>
+        <w:ind w:left="2121" w:firstLine="3"/>
+        <w:rPr>
+          <w:lang w:val="en-US"/>
+        </w:rPr>
+      </w:pPr>
+      <w:proofErr w:type="spellStart"/>
+      <w:r>
+        <w:rPr>
+          <w:lang w:val="en-US"/>
+        </w:rPr>
+        <w:t>transform.Rotate</w:t>
+      </w:r>
+      <w:proofErr w:type="spellEnd"/>
+      <w:r>
+        <w:rPr>
+          <w:lang w:val="en-US"/>
+        </w:rPr>
+        <w:t>(</w:t>
+      </w:r>
+      <w:proofErr w:type="spellStart"/>
+      <w:r>
+        <w:rPr>
+          <w:lang w:val="en-US"/>
+        </w:rPr>
+        <w:t>Vector.up</w:t>
+      </w:r>
+      <w:proofErr w:type="spellEnd"/>
+      <w:r>
+        <w:rPr>
+          <w:lang w:val="en-US"/>
+        </w:rPr>
+        <w:t>, 5.0f</w:t>
+      </w:r>
+      <w:r>
+        <w:rPr>
+          <w:lang w:val="en-US"/>
+        </w:rPr>
+        <w:t>)</w:t>
       </w:r>
       <w:bookmarkStart w:id="0" w:name="_GoBack"/>
       <w:bookmarkEnd w:id="0"/>
     </w:p>
-    <w:p/>
-    <w:p/>
+    <w:p>
+      <w:pPr>
+        <w:rPr>
+          <w:lang w:val="en-US"/>
+        </w:rPr>
+      </w:pPr>
+    </w:p>
+    <w:p>
+      <w:pPr>
+        <w:rPr>
+          <w:lang w:val="en-US"/>
+        </w:rPr>
+      </w:pPr>
+    </w:p>
     <w:sectPr>
       <w:pgSz w:w="11906" w:h="16838"/>
       <w:pgMar w:top="1417" w:right="1701" w:bottom="1417" w:left="1701" w:header="708" w:footer="708" w:gutter="0"/>

</xml_diff>